<commit_message>
Minor change to red subscript
</commit_message>
<xml_diff>
--- a/Lab04E.docx
+++ b/Lab04E.docx
@@ -2686,19 +2686,11 @@
                 <w:color w:val="000000"/>
               </w:rPr>
             </w:pPr>
-            <w:proofErr w:type="spellStart"/>
             <w:r>
               <w:rPr>
                 <w:color w:val="000000"/>
               </w:rPr>
-              <w:t>Sitronix</w:t>
-            </w:r>
-            <w:proofErr w:type="spellEnd"/>
-            <w:r>
-              <w:rPr>
-                <w:color w:val="000000"/>
-              </w:rPr>
-              <w:t xml:space="preserve"> ST7735R Color LCD</w:t>
+              <w:t>Sitronix ST7735R Color LCD</w:t>
             </w:r>
           </w:p>
         </w:tc>
@@ -3222,7 +3214,6 @@
               </w:rPr>
               <w:t xml:space="preserve">Or Mouser, </w:t>
             </w:r>
-            <w:proofErr w:type="spellStart"/>
             <w:r>
               <w:rPr>
                 <w:b/>
@@ -3230,7 +3221,6 @@
               </w:rPr>
               <w:t>Digikey</w:t>
             </w:r>
-            <w:proofErr w:type="spellEnd"/>
           </w:p>
         </w:tc>
       </w:tr>
@@ -4086,23 +4076,7 @@
           <w:i/>
           <w:color w:val="000000"/>
         </w:rPr>
-        <w:t xml:space="preserve">Figure 4.2: The ESP8266 </w:t>
-      </w:r>
-      <w:proofErr w:type="spellStart"/>
-      <w:r>
-        <w:rPr>
-          <w:i/>
-          <w:color w:val="000000"/>
-        </w:rPr>
-        <w:t>WiFi</w:t>
-      </w:r>
-      <w:proofErr w:type="spellEnd"/>
-      <w:r>
-        <w:rPr>
-          <w:i/>
-          <w:color w:val="000000"/>
-        </w:rPr>
-        <w:t xml:space="preserve"> module.</w:t>
+        <w:t>Figure 4.2: The ESP8266 WiFi module.</w:t>
       </w:r>
     </w:p>
     <w:p>
@@ -4793,35 +4767,7 @@
         <w:rPr>
           <w:color w:val="000000"/>
         </w:rPr>
-        <w:t xml:space="preserve">SSID: </w:t>
-      </w:r>
-      <w:proofErr w:type="spellStart"/>
-      <w:r>
-        <w:rPr>
-          <w:color w:val="000000"/>
-        </w:rPr>
-        <w:t>Utexas</w:t>
-      </w:r>
-      <w:proofErr w:type="spellEnd"/>
-      <w:r>
-        <w:rPr>
-          <w:color w:val="000000"/>
-        </w:rPr>
-        <w:t xml:space="preserve">, </w:t>
-      </w:r>
-      <w:proofErr w:type="spellStart"/>
-      <w:r>
-        <w:rPr>
-          <w:color w:val="000000"/>
-        </w:rPr>
-        <w:t>Utexas</w:t>
-      </w:r>
-      <w:proofErr w:type="spellEnd"/>
-      <w:r>
-        <w:rPr>
-          <w:color w:val="000000"/>
-        </w:rPr>
-        <w:t>-IoT</w:t>
+        <w:t>SSID: Utexas, Utexas-IoT</w:t>
       </w:r>
     </w:p>
     <w:p>
@@ -4963,21 +4909,7 @@
         <w:rPr>
           <w:color w:val="000000"/>
         </w:rPr>
-        <w:t xml:space="preserve">Port: 8083 (for </w:t>
-      </w:r>
-      <w:proofErr w:type="spellStart"/>
-      <w:r>
-        <w:rPr>
-          <w:color w:val="000000"/>
-        </w:rPr>
-        <w:t>websockets</w:t>
-      </w:r>
-      <w:proofErr w:type="spellEnd"/>
-      <w:r>
-        <w:rPr>
-          <w:color w:val="000000"/>
-        </w:rPr>
-        <w:t>, 1883 for TCP port)</w:t>
+        <w:t>Port: 8083 (for websockets, 1883 for TCP port)</w:t>
       </w:r>
     </w:p>
     <w:p>
@@ -5603,35 +5535,7 @@
         <w:rPr>
           <w:color w:val="000000"/>
         </w:rPr>
-        <w:t xml:space="preserve">Explain to your TA what MQTT topics you feel fit with your Alarm Clock Design from Lab3. MQTT Topics are key in communication between MQTT clients and brokers. Properly defining your MQTT Topics and the API regarding them is a crucial part of this lab. The ESP code has support for basic </w:t>
-      </w:r>
-      <w:proofErr w:type="spellStart"/>
-      <w:r>
-        <w:rPr>
-          <w:color w:val="000000"/>
-        </w:rPr>
-        <w:t>Clk_Mode</w:t>
-      </w:r>
-      <w:proofErr w:type="spellEnd"/>
-      <w:r>
-        <w:rPr>
-          <w:color w:val="000000"/>
-        </w:rPr>
-        <w:t xml:space="preserve">, Hour, Minute, second topics and has corresponding API. You will extend this to support your additional features. The root topic is your </w:t>
-      </w:r>
-      <w:proofErr w:type="spellStart"/>
-      <w:r>
-        <w:rPr>
-          <w:color w:val="000000"/>
-        </w:rPr>
-        <w:t>eid</w:t>
-      </w:r>
-      <w:proofErr w:type="spellEnd"/>
-      <w:r>
-        <w:rPr>
-          <w:color w:val="000000"/>
-        </w:rPr>
-        <w:t>.</w:t>
+        <w:t>Explain to your TA what MQTT topics you feel fit with your Alarm Clock Design from Lab3. MQTT Topics are key in communication between MQTT clients and brokers. Properly defining your MQTT Topics and the API regarding them is a crucial part of this lab. The ESP code has support for basic Clk_Mode, Hour, Minute, second topics and has corresponding API. You will extend this to support your additional features. The root topic is your eid.</w:t>
       </w:r>
     </w:p>
     <w:p>
@@ -5675,21 +5579,7 @@
         <w:rPr>
           <w:color w:val="000000"/>
         </w:rPr>
-        <w:t>EER/floor1/</w:t>
-      </w:r>
-      <w:proofErr w:type="spellStart"/>
-      <w:r>
-        <w:rPr>
-          <w:color w:val="000000"/>
-        </w:rPr>
-        <w:t>embeddedlabroom</w:t>
-      </w:r>
-      <w:proofErr w:type="spellEnd"/>
-      <w:r>
-        <w:rPr>
-          <w:color w:val="000000"/>
-        </w:rPr>
-        <w:t xml:space="preserve">/temperature - This topic represents the temperature in the embedded lab room, which is part of floor 1, which is part of the EER. </w:t>
+        <w:t xml:space="preserve">EER/floor1/embeddedlabroom/temperature - This topic represents the temperature in the embedded lab room, which is part of floor 1, which is part of the EER. </w:t>
       </w:r>
     </w:p>
     <w:p>
@@ -5711,21 +5601,7 @@
         <w:rPr>
           <w:color w:val="000000"/>
         </w:rPr>
-        <w:t>USA/Texas/Austin/</w:t>
-      </w:r>
-      <w:proofErr w:type="spellStart"/>
-      <w:r>
-        <w:rPr>
-          <w:color w:val="000000"/>
-        </w:rPr>
-        <w:t>ManorGarage</w:t>
-      </w:r>
-      <w:proofErr w:type="spellEnd"/>
-      <w:r>
-        <w:rPr>
-          <w:color w:val="000000"/>
-        </w:rPr>
-        <w:t>/car/1324/location - A topic structure which can be used to share the location of a specific car, in a specific garage in Austin, TX, USA.</w:t>
+        <w:t>USA/Texas/Austin/ManorGarage/car/1324/location - A topic structure which can be used to share the location of a specific car, in a specific garage in Austin, TX, USA.</w:t>
       </w:r>
     </w:p>
     <w:p>
@@ -8775,53 +8651,7 @@
         </w:numPr>
       </w:pPr>
       <w:r>
-        <w:t>Note that t</w:t>
-      </w:r>
-      <w:r>
-        <w:t xml:space="preserve">he </w:t>
-      </w:r>
-      <w:r>
-        <w:t>ESP</w:t>
-      </w:r>
-      <w:r>
-        <w:t xml:space="preserve"> </w:t>
-      </w:r>
-      <w:r>
-        <w:t xml:space="preserve">software </w:t>
-      </w:r>
-      <w:r>
-        <w:t xml:space="preserve">can be </w:t>
-      </w:r>
-      <w:r>
-        <w:t xml:space="preserve">debugged using </w:t>
-      </w:r>
-      <w:r>
-        <w:t xml:space="preserve">Arduino </w:t>
-      </w:r>
-      <w:proofErr w:type="spellStart"/>
-      <w:r>
-        <w:t>Serial.print</w:t>
-      </w:r>
-      <w:proofErr w:type="spellEnd"/>
-      <w:r>
-        <w:t xml:space="preserve">() and </w:t>
-      </w:r>
-      <w:proofErr w:type="spellStart"/>
-      <w:r>
-        <w:t>Serial.println</w:t>
-      </w:r>
-      <w:proofErr w:type="spellEnd"/>
-      <w:r>
-        <w:t>()</w:t>
-      </w:r>
-      <w:r>
-        <w:t xml:space="preserve"> function</w:t>
-      </w:r>
-      <w:r>
-        <w:t>s</w:t>
-      </w:r>
-      <w:r>
-        <w:t>:</w:t>
+        <w:t>Note that the ESP software can be debugged using Arduino Serial.print() and Serial.println() functions:</w:t>
       </w:r>
     </w:p>
     <w:p>
@@ -8928,27 +8758,7 @@
           <w:sz w:val="18"/>
           <w:szCs w:val="18"/>
         </w:rPr>
-        <w:t xml:space="preserve"> *</w:t>
-      </w:r>
-      <w:proofErr w:type="spellStart"/>
-      <w:r>
-        <w:rPr>
-          <w:b/>
-          <w:color w:val="4E5B61"/>
-          <w:sz w:val="18"/>
-          <w:szCs w:val="18"/>
-        </w:rPr>
-        <w:t>pub_mil</w:t>
-      </w:r>
-      <w:proofErr w:type="spellEnd"/>
-      <w:r>
-        <w:rPr>
-          <w:b/>
-          <w:color w:val="4E5B61"/>
-          <w:sz w:val="18"/>
-          <w:szCs w:val="18"/>
-        </w:rPr>
-        <w:t xml:space="preserve"> = </w:t>
+        <w:t xml:space="preserve"> *pub_mil = </w:t>
       </w:r>
       <w:r>
         <w:rPr>
@@ -9033,27 +8843,7 @@
           <w:sz w:val="18"/>
           <w:szCs w:val="18"/>
         </w:rPr>
-        <w:t xml:space="preserve"> *</w:t>
-      </w:r>
-      <w:proofErr w:type="spellStart"/>
-      <w:r>
-        <w:rPr>
-          <w:b/>
-          <w:color w:val="4E5B61"/>
-          <w:sz w:val="18"/>
-          <w:szCs w:val="18"/>
-        </w:rPr>
-        <w:t>pub_hour</w:t>
-      </w:r>
-      <w:proofErr w:type="spellEnd"/>
-      <w:r>
-        <w:rPr>
-          <w:b/>
-          <w:color w:val="4E5B61"/>
-          <w:sz w:val="18"/>
-          <w:szCs w:val="18"/>
-        </w:rPr>
-        <w:t xml:space="preserve"> = </w:t>
+        <w:t xml:space="preserve"> *pub_hour = </w:t>
       </w:r>
       <w:r>
         <w:rPr>
@@ -9138,27 +8928,7 @@
           <w:sz w:val="18"/>
           <w:szCs w:val="18"/>
         </w:rPr>
-        <w:t xml:space="preserve"> *</w:t>
-      </w:r>
-      <w:proofErr w:type="spellStart"/>
-      <w:r>
-        <w:rPr>
-          <w:b/>
-          <w:color w:val="4E5B61"/>
-          <w:sz w:val="18"/>
-          <w:szCs w:val="18"/>
-        </w:rPr>
-        <w:t>pub_min</w:t>
-      </w:r>
-      <w:proofErr w:type="spellEnd"/>
-      <w:r>
-        <w:rPr>
-          <w:b/>
-          <w:color w:val="4E5B61"/>
-          <w:sz w:val="18"/>
-          <w:szCs w:val="18"/>
-        </w:rPr>
-        <w:t xml:space="preserve"> = </w:t>
+        <w:t xml:space="preserve"> *pub_min = </w:t>
       </w:r>
       <w:r>
         <w:rPr>
@@ -9243,27 +9013,7 @@
           <w:sz w:val="18"/>
           <w:szCs w:val="18"/>
         </w:rPr>
-        <w:t xml:space="preserve"> *</w:t>
-      </w:r>
-      <w:proofErr w:type="spellStart"/>
-      <w:r>
-        <w:rPr>
-          <w:b/>
-          <w:color w:val="4E5B61"/>
-          <w:sz w:val="18"/>
-          <w:szCs w:val="18"/>
-        </w:rPr>
-        <w:t>pub_sec</w:t>
-      </w:r>
-      <w:proofErr w:type="spellEnd"/>
-      <w:r>
-        <w:rPr>
-          <w:b/>
-          <w:color w:val="4E5B61"/>
-          <w:sz w:val="18"/>
-          <w:szCs w:val="18"/>
-        </w:rPr>
-        <w:t xml:space="preserve"> = </w:t>
+        <w:t xml:space="preserve"> *pub_sec = </w:t>
       </w:r>
       <w:r>
         <w:rPr>
@@ -9521,19 +9271,11 @@
       <w:r>
         <w:t xml:space="preserve">Opening the index.html in the </w:t>
       </w:r>
-      <w:proofErr w:type="spellStart"/>
       <w:r>
         <w:rPr>
           <w:i/>
         </w:rPr>
-        <w:t>sw</w:t>
-      </w:r>
-      <w:proofErr w:type="spellEnd"/>
-      <w:r>
-        <w:rPr>
-          <w:i/>
-        </w:rPr>
-        <w:t>/web</w:t>
+        <w:t>sw/web</w:t>
       </w:r>
       <w:r>
         <w:t xml:space="preserve"> folder of your starter code on your web browser, you should see Figure 4.10. Pressing connect (even without a username and password) should connect you to the server. For a quick loopback test, you can subscribe and publish to the same topic, with some random message, and you should get a message received response. </w:t>
@@ -9768,7 +9510,6 @@
         <w:t xml:space="preserve">Frames are used in this example. </w:t>
       </w:r>
       <w:hyperlink r:id="rId43">
-        <w:proofErr w:type="spellStart"/>
         <w:r>
           <w:rPr>
             <w:color w:val="0563C1"/>
@@ -9776,7 +9517,6 @@
           </w:rPr>
           <w:t>iFrames</w:t>
         </w:r>
-        <w:proofErr w:type="spellEnd"/>
       </w:hyperlink>
       <w:r>
         <w:rPr>
@@ -9810,21 +9550,7 @@
         <w:rPr>
           <w:color w:val="000000"/>
         </w:rPr>
-        <w:t xml:space="preserve">to use </w:t>
-      </w:r>
-      <w:proofErr w:type="spellStart"/>
-      <w:r>
-        <w:rPr>
-          <w:color w:val="000000"/>
-        </w:rPr>
-        <w:t>iFrames</w:t>
-      </w:r>
-      <w:proofErr w:type="spellEnd"/>
-      <w:r>
-        <w:rPr>
-          <w:color w:val="000000"/>
-        </w:rPr>
-        <w:t xml:space="preserve"> for your Web Page design. </w:t>
+        <w:t xml:space="preserve">to use iFrames for your Web Page design. </w:t>
       </w:r>
     </w:p>
     <w:p>
@@ -9903,21 +9629,7 @@
         <w:rPr>
           <w:color w:val="000000"/>
         </w:rPr>
-        <w:t xml:space="preserve">to display the 7 command buttons. Add in a display for an ADC for extra credit (See w3schools for lots of HTML tutorials on adding buttons or displays, </w:t>
-      </w:r>
-      <w:proofErr w:type="spellStart"/>
-      <w:r>
-        <w:rPr>
-          <w:color w:val="000000"/>
-        </w:rPr>
-        <w:t>etc</w:t>
-      </w:r>
-      <w:proofErr w:type="spellEnd"/>
-      <w:r>
-        <w:rPr>
-          <w:color w:val="000000"/>
-        </w:rPr>
-        <w:t>).</w:t>
+        <w:t>to display the 7 command buttons. Add in a display for an ADC for extra credit (See w3schools for lots of HTML tutorials on adding buttons or displays, etc).</w:t>
       </w:r>
     </w:p>
     <w:p>
@@ -9986,35 +9698,7 @@
         <w:rPr>
           <w:color w:val="000000"/>
         </w:rPr>
-        <w:t xml:space="preserve"> to comply with the data protocol that you have decided to use. Modify the following </w:t>
-      </w:r>
-      <w:proofErr w:type="spellStart"/>
-      <w:r>
-        <w:rPr>
-          <w:color w:val="000000"/>
-        </w:rPr>
-        <w:t>onConnect</w:t>
-      </w:r>
-      <w:proofErr w:type="spellEnd"/>
-      <w:r>
-        <w:rPr>
-          <w:color w:val="000000"/>
-        </w:rPr>
-        <w:t xml:space="preserve"> and </w:t>
-      </w:r>
-      <w:proofErr w:type="spellStart"/>
-      <w:r>
-        <w:rPr>
-          <w:color w:val="000000"/>
-        </w:rPr>
-        <w:t>onMessageArrived</w:t>
-      </w:r>
-      <w:proofErr w:type="spellEnd"/>
-      <w:r>
-        <w:rPr>
-          <w:color w:val="000000"/>
-        </w:rPr>
-        <w:t xml:space="preserve"> functions for handling more APIs. </w:t>
+        <w:t xml:space="preserve"> to comply with the data protocol that you have decided to use. Modify the following onConnect and onMessageArrived functions for handling more APIs. </w:t>
       </w:r>
     </w:p>
     <w:p>
@@ -10082,39 +9766,7 @@
           <w:i/>
           <w:color w:val="000000"/>
         </w:rPr>
-        <w:t xml:space="preserve">Listing 4.4. </w:t>
-      </w:r>
-      <w:proofErr w:type="spellStart"/>
-      <w:r>
-        <w:rPr>
-          <w:i/>
-          <w:color w:val="000000"/>
-        </w:rPr>
-        <w:t>onConnect</w:t>
-      </w:r>
-      <w:proofErr w:type="spellEnd"/>
-      <w:r>
-        <w:rPr>
-          <w:i/>
-          <w:color w:val="000000"/>
-        </w:rPr>
-        <w:t xml:space="preserve"> and </w:t>
-      </w:r>
-      <w:proofErr w:type="spellStart"/>
-      <w:r>
-        <w:rPr>
-          <w:i/>
-          <w:color w:val="000000"/>
-        </w:rPr>
-        <w:t>onMessageArrived</w:t>
-      </w:r>
-      <w:proofErr w:type="spellEnd"/>
-      <w:r>
-        <w:rPr>
-          <w:i/>
-          <w:color w:val="000000"/>
-        </w:rPr>
-        <w:t xml:space="preserve"> functions.</w:t>
+        <w:t>Listing 4.4. onConnect and onMessageArrived functions.</w:t>
       </w:r>
     </w:p>
     <w:p>
@@ -10212,23 +9864,7 @@
           <w:i/>
           <w:color w:val="000000"/>
         </w:rPr>
-        <w:t xml:space="preserve">Listing 4.5. </w:t>
-      </w:r>
-      <w:proofErr w:type="spellStart"/>
-      <w:r>
-        <w:rPr>
-          <w:i/>
-          <w:color w:val="000000"/>
-        </w:rPr>
-        <w:t>toggle_mode</w:t>
-      </w:r>
-      <w:proofErr w:type="spellEnd"/>
-      <w:r>
-        <w:rPr>
-          <w:i/>
-          <w:color w:val="000000"/>
-        </w:rPr>
-        <w:t xml:space="preserve"> function.</w:t>
+        <w:t>Listing 4.5. toggle_mode function.</w:t>
       </w:r>
     </w:p>
     <w:p>
@@ -10276,15 +9912,7 @@
       </w:r>
       <w:proofErr w:type="gramEnd"/>
       <w:r>
-        <w:t xml:space="preserve"> when the USB cable is plugged into the debug </w:t>
-      </w:r>
-      <w:proofErr w:type="spellStart"/>
-      <w:r>
-        <w:t>microUSB</w:t>
-      </w:r>
-      <w:proofErr w:type="spellEnd"/>
-      <w:r>
-        <w:t xml:space="preserve"> connector. The starter code uses 115200 bits/sec, 1 stop, no parity, and no flow control, which can be set in the connection properties for PuTTY. </w:t>
+        <w:t xml:space="preserve"> when the USB cable is plugged into the debug microUSB connector. The starter code uses 115200 bits/sec, 1 stop, no parity, and no flow control, which can be set in the connection properties for PuTTY. </w:t>
       </w:r>
     </w:p>
     <w:p>
@@ -10612,7 +10240,6 @@
         </w:rPr>
         <w:t xml:space="preserve">char </w:t>
       </w:r>
-      <w:proofErr w:type="spellStart"/>
       <w:proofErr w:type="gramStart"/>
       <w:r>
         <w:rPr>
@@ -10621,17 +10248,7 @@
           <w:sz w:val="18"/>
           <w:szCs w:val="18"/>
         </w:rPr>
-        <w:t>eid</w:t>
-      </w:r>
-      <w:proofErr w:type="spellEnd"/>
-      <w:r>
-        <w:rPr>
-          <w:b/>
-          <w:color w:val="007879"/>
-          <w:sz w:val="18"/>
-          <w:szCs w:val="18"/>
-        </w:rPr>
-        <w:t>[</w:t>
+        <w:t>eid[</w:t>
       </w:r>
       <w:proofErr w:type="gramEnd"/>
       <w:r>
@@ -10670,7 +10287,6 @@
         </w:rPr>
         <w:t xml:space="preserve">char </w:t>
       </w:r>
-      <w:proofErr w:type="spellStart"/>
       <w:proofErr w:type="gramStart"/>
       <w:r>
         <w:rPr>
@@ -10679,17 +10295,7 @@
           <w:sz w:val="18"/>
           <w:szCs w:val="18"/>
         </w:rPr>
-        <w:t>ssid</w:t>
-      </w:r>
-      <w:proofErr w:type="spellEnd"/>
-      <w:r>
-        <w:rPr>
-          <w:b/>
-          <w:color w:val="007879"/>
-          <w:sz w:val="18"/>
-          <w:szCs w:val="18"/>
-        </w:rPr>
-        <w:t>[</w:t>
+        <w:t>ssid[</w:t>
       </w:r>
       <w:proofErr w:type="gramEnd"/>
       <w:r>
@@ -10782,9 +10388,9 @@
           <w:sz w:val="18"/>
           <w:szCs w:val="18"/>
         </w:rPr>
-        <w:t xml:space="preserve">char </w:t>
-      </w:r>
-      <w:proofErr w:type="spellStart"/>
+        <w:t>char mqtt_</w:t>
+      </w:r>
+      <w:proofErr w:type="gramStart"/>
       <w:r>
         <w:rPr>
           <w:b/>
@@ -10792,27 +10398,7 @@
           <w:sz w:val="18"/>
           <w:szCs w:val="18"/>
         </w:rPr>
-        <w:t>mqtt_</w:t>
-      </w:r>
-      <w:proofErr w:type="gramStart"/>
-      <w:r>
-        <w:rPr>
-          <w:b/>
-          <w:color w:val="007879"/>
-          <w:sz w:val="18"/>
-          <w:szCs w:val="18"/>
-        </w:rPr>
-        <w:t>broker</w:t>
-      </w:r>
-      <w:proofErr w:type="spellEnd"/>
-      <w:r>
-        <w:rPr>
-          <w:b/>
-          <w:color w:val="007879"/>
-          <w:sz w:val="18"/>
-          <w:szCs w:val="18"/>
-        </w:rPr>
-        <w:t>[</w:t>
+        <w:t>broker[</w:t>
       </w:r>
       <w:proofErr w:type="gramEnd"/>
       <w:r>
@@ -10852,9 +10438,9 @@
           <w:sz w:val="18"/>
           <w:szCs w:val="18"/>
         </w:rPr>
-        <w:t xml:space="preserve">char </w:t>
-      </w:r>
-      <w:proofErr w:type="spellStart"/>
+        <w:t>char mqtt_</w:t>
+      </w:r>
+      <w:proofErr w:type="gramStart"/>
       <w:r>
         <w:rPr>
           <w:b/>
@@ -10862,27 +10448,7 @@
           <w:sz w:val="18"/>
           <w:szCs w:val="18"/>
         </w:rPr>
-        <w:t>mqtt_</w:t>
-      </w:r>
-      <w:proofErr w:type="gramStart"/>
-      <w:r>
-        <w:rPr>
-          <w:b/>
-          <w:color w:val="007879"/>
-          <w:sz w:val="18"/>
-          <w:szCs w:val="18"/>
-        </w:rPr>
-        <w:t>port</w:t>
-      </w:r>
-      <w:proofErr w:type="spellEnd"/>
-      <w:r>
-        <w:rPr>
-          <w:b/>
-          <w:color w:val="007879"/>
-          <w:sz w:val="18"/>
-          <w:szCs w:val="18"/>
-        </w:rPr>
-        <w:t>[</w:t>
+        <w:t>port[</w:t>
       </w:r>
       <w:proofErr w:type="gramEnd"/>
       <w:r>
@@ -10935,27 +10501,7 @@
           <w:szCs w:val="18"/>
         </w:rPr>
         <w:lastRenderedPageBreak/>
-        <w:t>UART5_OutString(</w:t>
-      </w:r>
-      <w:proofErr w:type="spellStart"/>
-      <w:r>
-        <w:rPr>
-          <w:b/>
-          <w:color w:val="007879"/>
-          <w:sz w:val="18"/>
-          <w:szCs w:val="18"/>
-        </w:rPr>
-        <w:t>eid</w:t>
-      </w:r>
-      <w:proofErr w:type="spellEnd"/>
-      <w:r>
-        <w:rPr>
-          <w:b/>
-          <w:color w:val="007879"/>
-          <w:sz w:val="18"/>
-          <w:szCs w:val="18"/>
-        </w:rPr>
-        <w:t>); // Student EID - Used for individualizing MQTT Topics</w:t>
+        <w:t>UART5_OutString(eid); // Student EID - Used for individualizing MQTT Topics</w:t>
       </w:r>
     </w:p>
     <w:p>
@@ -11005,47 +10551,7 @@
           <w:sz w:val="18"/>
           <w:szCs w:val="18"/>
         </w:rPr>
-        <w:t>UART5_OutString(</w:t>
-      </w:r>
-      <w:proofErr w:type="spellStart"/>
-      <w:r>
-        <w:rPr>
-          <w:b/>
-          <w:color w:val="007879"/>
-          <w:sz w:val="18"/>
-          <w:szCs w:val="18"/>
-        </w:rPr>
-        <w:t>ssid</w:t>
-      </w:r>
-      <w:proofErr w:type="spellEnd"/>
-      <w:r>
-        <w:rPr>
-          <w:b/>
-          <w:color w:val="007879"/>
-          <w:sz w:val="18"/>
-          <w:szCs w:val="18"/>
-        </w:rPr>
-        <w:t xml:space="preserve">); // Send </w:t>
-      </w:r>
-      <w:proofErr w:type="spellStart"/>
-      <w:r>
-        <w:rPr>
-          <w:b/>
-          <w:color w:val="007879"/>
-          <w:sz w:val="18"/>
-          <w:szCs w:val="18"/>
-        </w:rPr>
-        <w:t>WiFi</w:t>
-      </w:r>
-      <w:proofErr w:type="spellEnd"/>
-      <w:r>
-        <w:rPr>
-          <w:b/>
-          <w:color w:val="007879"/>
-          <w:sz w:val="18"/>
-          <w:szCs w:val="18"/>
-        </w:rPr>
-        <w:t xml:space="preserve"> SSID to ESP8266</w:t>
+        <w:t>UART5_OutString(ssid); // Send WiFi SSID to ESP8266</w:t>
       </w:r>
     </w:p>
     <w:p>
@@ -11095,27 +10601,7 @@
           <w:sz w:val="18"/>
           <w:szCs w:val="18"/>
         </w:rPr>
-        <w:t xml:space="preserve">UART5_OutString(pass); // Send </w:t>
-      </w:r>
-      <w:proofErr w:type="spellStart"/>
-      <w:r>
-        <w:rPr>
-          <w:b/>
-          <w:color w:val="007879"/>
-          <w:sz w:val="18"/>
-          <w:szCs w:val="18"/>
-        </w:rPr>
-        <w:t>WiFi</w:t>
-      </w:r>
-      <w:proofErr w:type="spellEnd"/>
-      <w:r>
-        <w:rPr>
-          <w:b/>
-          <w:color w:val="007879"/>
-          <w:sz w:val="18"/>
-          <w:szCs w:val="18"/>
-        </w:rPr>
-        <w:t xml:space="preserve"> Password to ESP8266</w:t>
+        <w:t>UART5_OutString(pass); // Send WiFi Password to ESP8266</w:t>
       </w:r>
     </w:p>
     <w:p>
@@ -11165,27 +10651,7 @@
           <w:sz w:val="18"/>
           <w:szCs w:val="18"/>
         </w:rPr>
-        <w:t>UART5_OutString(</w:t>
-      </w:r>
-      <w:proofErr w:type="spellStart"/>
-      <w:r>
-        <w:rPr>
-          <w:b/>
-          <w:color w:val="007879"/>
-          <w:sz w:val="18"/>
-          <w:szCs w:val="18"/>
-        </w:rPr>
-        <w:t>mqtt_broker</w:t>
-      </w:r>
-      <w:proofErr w:type="spellEnd"/>
-      <w:r>
-        <w:rPr>
-          <w:b/>
-          <w:color w:val="007879"/>
-          <w:sz w:val="18"/>
-          <w:szCs w:val="18"/>
-        </w:rPr>
-        <w:t xml:space="preserve">); // Send IP address of MQTT Broker </w:t>
+        <w:t xml:space="preserve">UART5_OutString(mqtt_broker); // Send IP address of MQTT Broker </w:t>
       </w:r>
     </w:p>
     <w:p>
@@ -11235,27 +10701,7 @@
           <w:sz w:val="18"/>
           <w:szCs w:val="18"/>
         </w:rPr>
-        <w:t>UART5_OutString(</w:t>
-      </w:r>
-      <w:proofErr w:type="spellStart"/>
-      <w:r>
-        <w:rPr>
-          <w:b/>
-          <w:color w:val="007879"/>
-          <w:sz w:val="18"/>
-          <w:szCs w:val="18"/>
-        </w:rPr>
-        <w:t>mqtt_port</w:t>
-      </w:r>
-      <w:proofErr w:type="spellEnd"/>
-      <w:r>
-        <w:rPr>
-          <w:b/>
-          <w:color w:val="007879"/>
-          <w:sz w:val="18"/>
-          <w:szCs w:val="18"/>
-        </w:rPr>
-        <w:t xml:space="preserve">); // Send MQTT port </w:t>
+        <w:t xml:space="preserve">UART5_OutString(mqtt_port); // Send MQTT port </w:t>
       </w:r>
       <w:proofErr w:type="gramStart"/>
       <w:r>
@@ -11325,27 +10771,7 @@
           <w:sz w:val="18"/>
           <w:szCs w:val="18"/>
         </w:rPr>
-        <w:t xml:space="preserve">UART5_OutChar('\n'); // Send </w:t>
-      </w:r>
-      <w:proofErr w:type="spellStart"/>
-      <w:r>
-        <w:rPr>
-          <w:b/>
-          <w:color w:val="007879"/>
-          <w:sz w:val="18"/>
-          <w:szCs w:val="18"/>
-        </w:rPr>
-        <w:t>NewLine</w:t>
-      </w:r>
-      <w:proofErr w:type="spellEnd"/>
-      <w:r>
-        <w:rPr>
-          <w:b/>
-          <w:color w:val="007879"/>
-          <w:sz w:val="18"/>
-          <w:szCs w:val="18"/>
-        </w:rPr>
-        <w:t xml:space="preserve"> to indicate </w:t>
+        <w:t xml:space="preserve">UART5_OutChar('\n'); // Send NewLine to indicate </w:t>
       </w:r>
       <w:proofErr w:type="gramStart"/>
       <w:r>
@@ -11514,7 +10940,6 @@
         </w:rPr>
         <w:t>char  *</w:t>
       </w:r>
-      <w:proofErr w:type="spellStart"/>
       <w:proofErr w:type="gramEnd"/>
       <w:r>
         <w:rPr>
@@ -11523,37 +10948,7 @@
           <w:sz w:val="18"/>
           <w:szCs w:val="18"/>
         </w:rPr>
-        <w:t>pub_mode</w:t>
-      </w:r>
-      <w:proofErr w:type="spellEnd"/>
-      <w:r>
-        <w:rPr>
-          <w:b/>
-          <w:color w:val="007879"/>
-          <w:sz w:val="18"/>
-          <w:szCs w:val="18"/>
-        </w:rPr>
-        <w:t xml:space="preserve">           = "&lt;</w:t>
-      </w:r>
-      <w:proofErr w:type="spellStart"/>
-      <w:r>
-        <w:rPr>
-          <w:b/>
-          <w:color w:val="007879"/>
-          <w:sz w:val="18"/>
-          <w:szCs w:val="18"/>
-        </w:rPr>
-        <w:t>your_eid</w:t>
-      </w:r>
-      <w:proofErr w:type="spellEnd"/>
-      <w:r>
-        <w:rPr>
-          <w:b/>
-          <w:color w:val="007879"/>
-          <w:sz w:val="18"/>
-          <w:szCs w:val="18"/>
-        </w:rPr>
-        <w:t xml:space="preserve">&gt;/b2w/mode"; </w:t>
+        <w:t xml:space="preserve">pub_mode           = "&lt;your_eid&gt;/b2w/mode"; </w:t>
       </w:r>
     </w:p>
     <w:p>
@@ -11580,7 +10975,6 @@
         </w:rPr>
         <w:t>char  *</w:t>
       </w:r>
-      <w:proofErr w:type="spellStart"/>
       <w:proofErr w:type="gramEnd"/>
       <w:r>
         <w:rPr>
@@ -11589,37 +10983,7 @@
           <w:sz w:val="18"/>
           <w:szCs w:val="18"/>
         </w:rPr>
-        <w:t>pub_hour</w:t>
-      </w:r>
-      <w:proofErr w:type="spellEnd"/>
-      <w:r>
-        <w:rPr>
-          <w:b/>
-          <w:color w:val="007879"/>
-          <w:sz w:val="18"/>
-          <w:szCs w:val="18"/>
-        </w:rPr>
-        <w:t xml:space="preserve">           = "&lt;</w:t>
-      </w:r>
-      <w:proofErr w:type="spellStart"/>
-      <w:r>
-        <w:rPr>
-          <w:b/>
-          <w:color w:val="007879"/>
-          <w:sz w:val="18"/>
-          <w:szCs w:val="18"/>
-        </w:rPr>
-        <w:t>your_eid</w:t>
-      </w:r>
-      <w:proofErr w:type="spellEnd"/>
-      <w:r>
-        <w:rPr>
-          <w:b/>
-          <w:color w:val="007879"/>
-          <w:sz w:val="18"/>
-          <w:szCs w:val="18"/>
-        </w:rPr>
-        <w:t xml:space="preserve">&gt;/b2w/hour";  </w:t>
+        <w:t xml:space="preserve">pub_hour           = "&lt;your_eid&gt;/b2w/hour";  </w:t>
       </w:r>
     </w:p>
     <w:p>
@@ -11646,7 +11010,6 @@
         </w:rPr>
         <w:t>char  *</w:t>
       </w:r>
-      <w:proofErr w:type="spellStart"/>
       <w:proofErr w:type="gramEnd"/>
       <w:r>
         <w:rPr>
@@ -11655,37 +11018,7 @@
           <w:sz w:val="18"/>
           <w:szCs w:val="18"/>
         </w:rPr>
-        <w:t>pub_min</w:t>
-      </w:r>
-      <w:proofErr w:type="spellEnd"/>
-      <w:r>
-        <w:rPr>
-          <w:b/>
-          <w:color w:val="007879"/>
-          <w:sz w:val="18"/>
-          <w:szCs w:val="18"/>
-        </w:rPr>
-        <w:t xml:space="preserve">            = "&lt;</w:t>
-      </w:r>
-      <w:proofErr w:type="spellStart"/>
-      <w:r>
-        <w:rPr>
-          <w:b/>
-          <w:color w:val="007879"/>
-          <w:sz w:val="18"/>
-          <w:szCs w:val="18"/>
-        </w:rPr>
-        <w:t>your_eid</w:t>
-      </w:r>
-      <w:proofErr w:type="spellEnd"/>
-      <w:r>
-        <w:rPr>
-          <w:b/>
-          <w:color w:val="007879"/>
-          <w:sz w:val="18"/>
-          <w:szCs w:val="18"/>
-        </w:rPr>
-        <w:t xml:space="preserve">&gt;/b2w/min"; </w:t>
+        <w:t xml:space="preserve">pub_min            = "&lt;your_eid&gt;/b2w/min"; </w:t>
       </w:r>
     </w:p>
     <w:p>
@@ -11712,7 +11045,6 @@
         </w:rPr>
         <w:t>char  *</w:t>
       </w:r>
-      <w:proofErr w:type="spellStart"/>
       <w:proofErr w:type="gramEnd"/>
       <w:r>
         <w:rPr>
@@ -11721,37 +11053,7 @@
           <w:sz w:val="18"/>
           <w:szCs w:val="18"/>
         </w:rPr>
-        <w:t>pub_sec</w:t>
-      </w:r>
-      <w:proofErr w:type="spellEnd"/>
-      <w:r>
-        <w:rPr>
-          <w:b/>
-          <w:color w:val="007879"/>
-          <w:sz w:val="18"/>
-          <w:szCs w:val="18"/>
-        </w:rPr>
-        <w:t xml:space="preserve">            = "&lt;</w:t>
-      </w:r>
-      <w:proofErr w:type="spellStart"/>
-      <w:r>
-        <w:rPr>
-          <w:b/>
-          <w:color w:val="007879"/>
-          <w:sz w:val="18"/>
-          <w:szCs w:val="18"/>
-        </w:rPr>
-        <w:t>your_eid</w:t>
-      </w:r>
-      <w:proofErr w:type="spellEnd"/>
-      <w:r>
-        <w:rPr>
-          <w:b/>
-          <w:color w:val="007879"/>
-          <w:sz w:val="18"/>
-          <w:szCs w:val="18"/>
-        </w:rPr>
-        <w:t>&gt;/b2w/sec";</w:t>
+        <w:t>pub_sec            = "&lt;your_eid&gt;/b2w/sec";</w:t>
       </w:r>
     </w:p>
     <w:p>
@@ -11840,27 +11142,7 @@
           <w:sz w:val="18"/>
           <w:szCs w:val="18"/>
         </w:rPr>
-        <w:t>20] = "&lt;</w:t>
-      </w:r>
-      <w:proofErr w:type="spellStart"/>
-      <w:r>
-        <w:rPr>
-          <w:b/>
-          <w:color w:val="007879"/>
-          <w:sz w:val="18"/>
-          <w:szCs w:val="18"/>
-        </w:rPr>
-        <w:t>your_eid</w:t>
-      </w:r>
-      <w:proofErr w:type="spellEnd"/>
-      <w:r>
-        <w:rPr>
-          <w:b/>
-          <w:color w:val="007879"/>
-          <w:sz w:val="18"/>
-          <w:szCs w:val="18"/>
-        </w:rPr>
-        <w:t xml:space="preserve">&gt;/w2b"; </w:t>
+        <w:t xml:space="preserve">20] = "&lt;your_eid&gt;/w2b"; </w:t>
       </w:r>
     </w:p>
     <w:p>
@@ -11948,18 +11230,13 @@
       <w:r>
         <w:t xml:space="preserve">You can keep the same publish-subscribe topic format for this lab or modify it to be more efficient. For example, setup the TM4C to send out the number of seconds since midnight and have the Web App convert it to </w:t>
       </w:r>
-      <w:proofErr w:type="spellStart"/>
       <w:proofErr w:type="gramStart"/>
       <w:r>
         <w:t>Hour:Min</w:t>
       </w:r>
       <w:proofErr w:type="gramEnd"/>
       <w:r>
-        <w:t>:Sec</w:t>
-      </w:r>
-      <w:proofErr w:type="spellEnd"/>
-      <w:r>
-        <w:t xml:space="preserve"> format while keeping the 12/24-hour mode active.</w:t>
+        <w:t>:Sec format while keeping the 12/24-hour mode active.</w:t>
       </w:r>
     </w:p>
     <w:p>
@@ -12111,7 +11388,6 @@
         </w:rPr>
         <w:t xml:space="preserve"> </w:t>
       </w:r>
-      <w:proofErr w:type="spellStart"/>
       <w:proofErr w:type="gramStart"/>
       <w:r>
         <w:rPr>
@@ -12120,17 +11396,7 @@
           <w:sz w:val="18"/>
           <w:szCs w:val="18"/>
         </w:rPr>
-        <w:t>eid</w:t>
-      </w:r>
-      <w:proofErr w:type="spellEnd"/>
-      <w:r>
-        <w:rPr>
-          <w:b/>
-          <w:color w:val="000000"/>
-          <w:sz w:val="18"/>
-          <w:szCs w:val="18"/>
-        </w:rPr>
-        <w:t>[</w:t>
+        <w:t>eid[</w:t>
       </w:r>
       <w:proofErr w:type="gramEnd"/>
       <w:r>
@@ -12193,7 +11459,6 @@
         </w:rPr>
         <w:t xml:space="preserve"> </w:t>
       </w:r>
-      <w:proofErr w:type="spellStart"/>
       <w:proofErr w:type="gramStart"/>
       <w:r>
         <w:rPr>
@@ -12202,17 +11467,7 @@
           <w:sz w:val="18"/>
           <w:szCs w:val="18"/>
         </w:rPr>
-        <w:t>ssid</w:t>
-      </w:r>
-      <w:proofErr w:type="spellEnd"/>
-      <w:r>
-        <w:rPr>
-          <w:b/>
-          <w:color w:val="000000"/>
-          <w:sz w:val="18"/>
-          <w:szCs w:val="18"/>
-        </w:rPr>
-        <w:t>[</w:t>
+        <w:t>ssid[</w:t>
       </w:r>
       <w:proofErr w:type="gramEnd"/>
       <w:r>
@@ -12344,17 +11599,7 @@
           <w:sz w:val="18"/>
           <w:szCs w:val="18"/>
         </w:rPr>
-        <w:t xml:space="preserve"> </w:t>
-      </w:r>
-      <w:proofErr w:type="spellStart"/>
-      <w:r>
-        <w:rPr>
-          <w:b/>
-          <w:color w:val="000000"/>
-          <w:sz w:val="18"/>
-          <w:szCs w:val="18"/>
-        </w:rPr>
-        <w:t>mqtt_</w:t>
+        <w:t xml:space="preserve"> mqtt_</w:t>
       </w:r>
       <w:proofErr w:type="gramStart"/>
       <w:r>
@@ -12364,17 +11609,7 @@
           <w:sz w:val="18"/>
           <w:szCs w:val="18"/>
         </w:rPr>
-        <w:t>broker</w:t>
-      </w:r>
-      <w:proofErr w:type="spellEnd"/>
-      <w:r>
-        <w:rPr>
-          <w:b/>
-          <w:color w:val="000000"/>
-          <w:sz w:val="18"/>
-          <w:szCs w:val="18"/>
-        </w:rPr>
-        <w:t>[</w:t>
+        <w:t>broker[</w:t>
       </w:r>
       <w:proofErr w:type="gramEnd"/>
       <w:r>
@@ -12435,17 +11670,7 @@
           <w:sz w:val="18"/>
           <w:szCs w:val="18"/>
         </w:rPr>
-        <w:t xml:space="preserve"> </w:t>
-      </w:r>
-      <w:proofErr w:type="spellStart"/>
-      <w:r>
-        <w:rPr>
-          <w:b/>
-          <w:color w:val="000000"/>
-          <w:sz w:val="18"/>
-          <w:szCs w:val="18"/>
-        </w:rPr>
-        <w:t>mqtt_</w:t>
+        <w:t xml:space="preserve"> mqtt_</w:t>
       </w:r>
       <w:proofErr w:type="gramStart"/>
       <w:r>
@@ -12455,17 +11680,7 @@
           <w:sz w:val="18"/>
           <w:szCs w:val="18"/>
         </w:rPr>
-        <w:t>port</w:t>
-      </w:r>
-      <w:proofErr w:type="spellEnd"/>
-      <w:r>
-        <w:rPr>
-          <w:b/>
-          <w:color w:val="000000"/>
-          <w:sz w:val="18"/>
-          <w:szCs w:val="18"/>
-        </w:rPr>
-        <w:t>[</w:t>
+        <w:t>port[</w:t>
       </w:r>
       <w:proofErr w:type="gramEnd"/>
       <w:r>
@@ -12564,21 +11779,7 @@
         <w:rPr>
           <w:color w:val="000000"/>
         </w:rPr>
-        <w:t xml:space="preserve">Modify the following routine in </w:t>
-      </w:r>
-      <w:proofErr w:type="spellStart"/>
-      <w:r>
-        <w:rPr>
-          <w:color w:val="000000"/>
-        </w:rPr>
-        <w:t>MQTT.c</w:t>
-      </w:r>
-      <w:proofErr w:type="spellEnd"/>
-      <w:r>
-        <w:rPr>
-          <w:color w:val="000000"/>
-        </w:rPr>
-        <w:t>.</w:t>
+        <w:t>Modify the following routine in MQTT.c.</w:t>
       </w:r>
     </w:p>
     <w:p>
@@ -12654,47 +11855,7 @@
           <w:sz w:val="18"/>
           <w:szCs w:val="18"/>
         </w:rPr>
-        <w:t xml:space="preserve">uint8_t </w:t>
-      </w:r>
-      <w:proofErr w:type="spellStart"/>
-      <w:r>
-        <w:rPr>
-          <w:b/>
-          <w:color w:val="000000"/>
-          <w:sz w:val="18"/>
-          <w:szCs w:val="18"/>
-        </w:rPr>
-        <w:t>cmd_num</w:t>
-      </w:r>
-      <w:proofErr w:type="spellEnd"/>
-      <w:r>
-        <w:rPr>
-          <w:b/>
-          <w:color w:val="000000"/>
-          <w:sz w:val="18"/>
-          <w:szCs w:val="18"/>
-        </w:rPr>
-        <w:t xml:space="preserve"> = </w:t>
-      </w:r>
-      <w:proofErr w:type="spellStart"/>
-      <w:r>
-        <w:rPr>
-          <w:b/>
-          <w:color w:val="000000"/>
-          <w:sz w:val="18"/>
-          <w:szCs w:val="18"/>
-        </w:rPr>
-        <w:t>atoi</w:t>
-      </w:r>
-      <w:proofErr w:type="spellEnd"/>
-      <w:r>
-        <w:rPr>
-          <w:b/>
-          <w:color w:val="000000"/>
-          <w:sz w:val="18"/>
-          <w:szCs w:val="18"/>
-        </w:rPr>
-        <w:t xml:space="preserve">(w2b_cmd); </w:t>
+        <w:t xml:space="preserve">uint8_t cmd_num = atoi(w2b_cmd); </w:t>
       </w:r>
       <w:r>
         <w:rPr>
@@ -12760,7 +11921,6 @@
         </w:rPr>
         <w:t>(</w:t>
       </w:r>
-      <w:proofErr w:type="spellStart"/>
       <w:proofErr w:type="gramEnd"/>
       <w:r>
         <w:rPr>
@@ -12769,17 +11929,7 @@
           <w:sz w:val="18"/>
           <w:szCs w:val="18"/>
         </w:rPr>
-        <w:t>cmd_num</w:t>
-      </w:r>
-      <w:proofErr w:type="spellEnd"/>
-      <w:r>
-        <w:rPr>
-          <w:b/>
-          <w:color w:val="000000"/>
-          <w:sz w:val="18"/>
-          <w:szCs w:val="18"/>
-        </w:rPr>
-        <w:t xml:space="preserve"> == 0x1) { </w:t>
+        <w:t xml:space="preserve">cmd_num == 0x1) { </w:t>
       </w:r>
     </w:p>
     <w:p>
@@ -12958,21 +12108,7 @@
         <w:rPr>
           <w:color w:val="000000"/>
         </w:rPr>
-        <w:t xml:space="preserve">The TM4C_to_MQTT routine in </w:t>
-      </w:r>
-      <w:proofErr w:type="spellStart"/>
-      <w:r>
-        <w:rPr>
-          <w:color w:val="000000"/>
-        </w:rPr>
-        <w:t>MQTT.c</w:t>
-      </w:r>
-      <w:proofErr w:type="spellEnd"/>
-      <w:r>
-        <w:rPr>
-          <w:color w:val="000000"/>
-        </w:rPr>
-        <w:t xml:space="preserve"> needs to be modified before it can be used.</w:t>
+        <w:t>The TM4C_to_MQTT routine in MQTT.c needs to be modified before it can be used.</w:t>
       </w:r>
     </w:p>
     <w:p>
@@ -13064,7 +12200,6 @@
         </w:rPr>
         <w:t xml:space="preserve"> </w:t>
       </w:r>
-      <w:proofErr w:type="spellStart"/>
       <w:proofErr w:type="gramStart"/>
       <w:r>
         <w:rPr>
@@ -13073,17 +12208,7 @@
           <w:sz w:val="18"/>
           <w:szCs w:val="18"/>
         </w:rPr>
-        <w:t>msp</w:t>
-      </w:r>
-      <w:proofErr w:type="spellEnd"/>
-      <w:r>
-        <w:rPr>
-          <w:b/>
-          <w:color w:val="000000"/>
-          <w:sz w:val="18"/>
-          <w:szCs w:val="18"/>
-        </w:rPr>
-        <w:t>[</w:t>
+        <w:t>msp[</w:t>
       </w:r>
       <w:proofErr w:type="gramEnd"/>
       <w:r>
@@ -13119,7 +12244,6 @@
         <w:spacing w:after="0" w:line="276" w:lineRule="auto"/>
         <w:ind w:left="2880"/>
       </w:pPr>
-      <w:proofErr w:type="spellStart"/>
       <w:proofErr w:type="gramStart"/>
       <w:r>
         <w:rPr>
@@ -13128,19 +12252,8 @@
           <w:sz w:val="18"/>
           <w:szCs w:val="18"/>
         </w:rPr>
-        <w:t>sprintf</w:t>
-      </w:r>
-      <w:proofErr w:type="spellEnd"/>
-      <w:r>
-        <w:rPr>
-          <w:b/>
-          <w:color w:val="000000"/>
-          <w:sz w:val="18"/>
-          <w:szCs w:val="18"/>
-        </w:rPr>
-        <w:t>(</w:t>
-      </w:r>
-      <w:proofErr w:type="spellStart"/>
+        <w:t>sprintf(</w:t>
+      </w:r>
       <w:proofErr w:type="gramEnd"/>
       <w:r>
         <w:rPr>
@@ -13149,17 +12262,7 @@
           <w:sz w:val="18"/>
           <w:szCs w:val="18"/>
         </w:rPr>
-        <w:t>msp</w:t>
-      </w:r>
-      <w:proofErr w:type="spellEnd"/>
-      <w:r>
-        <w:rPr>
-          <w:b/>
-          <w:color w:val="000000"/>
-          <w:sz w:val="18"/>
-          <w:szCs w:val="18"/>
-        </w:rPr>
-        <w:t xml:space="preserve">, </w:t>
+        <w:t xml:space="preserve">msp, </w:t>
       </w:r>
       <w:r>
         <w:rPr>
@@ -13185,7 +12288,6 @@
         <w:spacing w:after="0" w:line="276" w:lineRule="auto"/>
         <w:ind w:left="2880"/>
       </w:pPr>
-      <w:proofErr w:type="spellStart"/>
       <w:proofErr w:type="gramStart"/>
       <w:r>
         <w:rPr>
@@ -13194,19 +12296,8 @@
           <w:sz w:val="18"/>
           <w:szCs w:val="18"/>
         </w:rPr>
-        <w:t>sprintf</w:t>
-      </w:r>
-      <w:proofErr w:type="spellEnd"/>
-      <w:r>
-        <w:rPr>
-          <w:b/>
-          <w:color w:val="000000"/>
-          <w:sz w:val="18"/>
-          <w:szCs w:val="18"/>
-        </w:rPr>
-        <w:t>(</w:t>
-      </w:r>
-      <w:proofErr w:type="spellStart"/>
+        <w:t>sprintf(</w:t>
+      </w:r>
       <w:proofErr w:type="gramEnd"/>
       <w:r>
         <w:rPr>
@@ -13215,57 +12306,7 @@
           <w:sz w:val="18"/>
           <w:szCs w:val="18"/>
         </w:rPr>
-        <w:t>msp</w:t>
-      </w:r>
-      <w:proofErr w:type="spellEnd"/>
-      <w:r>
-        <w:rPr>
-          <w:b/>
-          <w:color w:val="000000"/>
-          <w:sz w:val="18"/>
-          <w:szCs w:val="18"/>
-        </w:rPr>
-        <w:t xml:space="preserve"> + </w:t>
-      </w:r>
-      <w:proofErr w:type="spellStart"/>
-      <w:r>
-        <w:rPr>
-          <w:b/>
-          <w:color w:val="000000"/>
-          <w:sz w:val="18"/>
-          <w:szCs w:val="18"/>
-        </w:rPr>
-        <w:t>strlen</w:t>
-      </w:r>
-      <w:proofErr w:type="spellEnd"/>
-      <w:r>
-        <w:rPr>
-          <w:b/>
-          <w:color w:val="000000"/>
-          <w:sz w:val="18"/>
-          <w:szCs w:val="18"/>
-        </w:rPr>
-        <w:t>(</w:t>
-      </w:r>
-      <w:proofErr w:type="spellStart"/>
-      <w:r>
-        <w:rPr>
-          <w:b/>
-          <w:color w:val="000000"/>
-          <w:sz w:val="18"/>
-          <w:szCs w:val="18"/>
-        </w:rPr>
-        <w:t>msp</w:t>
-      </w:r>
-      <w:proofErr w:type="spellEnd"/>
-      <w:r>
-        <w:rPr>
-          <w:b/>
-          <w:color w:val="000000"/>
-          <w:sz w:val="18"/>
-          <w:szCs w:val="18"/>
-        </w:rPr>
-        <w:t>),</w:t>
+        <w:t>msp + strlen(msp),</w:t>
       </w:r>
       <w:r>
         <w:rPr>
@@ -13434,10 +12475,7 @@
       <w:bookmarkStart w:id="16" w:name="_heading=h.44sinio" w:colFirst="0" w:colLast="0"/>
       <w:bookmarkEnd w:id="16"/>
       <w:r>
-        <w:t>Create a s</w:t>
-      </w:r>
-      <w:r>
-        <w:t>ystem call graph including all endpoints that you added for this lab.</w:t>
+        <w:t>Create a system call graph including all endpoints that you added for this lab.</w:t>
       </w:r>
       <w:r>
         <w:t xml:space="preserve"> Your graph should show how time is updated, how time is displayed on the screen, and how data gets to the web interface.</w:t>
@@ -13463,15 +12501,7 @@
         <w:t>. This data should be</w:t>
       </w:r>
       <w:r>
-        <w:t xml:space="preserve"> collected using your Lab 2 </w:t>
-      </w:r>
-      <w:proofErr w:type="spellStart"/>
-      <w:r>
-        <w:t>dump.c</w:t>
-      </w:r>
-      <w:proofErr w:type="spellEnd"/>
-      <w:r>
-        <w:t xml:space="preserve"> code.</w:t>
+        <w:t xml:space="preserve"> collected using your Lab 2 dump.c code.</w:t>
       </w:r>
       <w:r>
         <w:t xml:space="preserve"> Specifically, you should use:</w:t>
@@ -13485,7 +12515,6 @@
           <w:numId w:val="23"/>
         </w:numPr>
       </w:pPr>
-      <w:proofErr w:type="spellStart"/>
       <w:r>
         <w:rPr>
           <w:b/>
@@ -13501,7 +12530,6 @@
         </w:rPr>
         <w:t>Capture</w:t>
       </w:r>
-      <w:proofErr w:type="spellEnd"/>
       <w:r>
         <w:t>(</w:t>
       </w:r>
@@ -13528,7 +12556,6 @@
           <w:numId w:val="23"/>
         </w:numPr>
       </w:pPr>
-      <w:proofErr w:type="spellStart"/>
       <w:r>
         <w:rPr>
           <w:b/>
@@ -13544,7 +12571,6 @@
         </w:rPr>
         <w:t>Measure</w:t>
       </w:r>
-      <w:proofErr w:type="spellEnd"/>
       <w:r>
         <w:t>(</w:t>
       </w:r>
@@ -13935,6 +12961,19 @@
         <w:t>Lab Checkout</w:t>
       </w:r>
       <w:bookmarkEnd w:id="23"/>
+    </w:p>
+    <w:p>
+      <w:pPr>
+        <w:rPr>
+          <w:color w:val="FF0000"/>
+        </w:rPr>
+      </w:pPr>
+      <w:r>
+        <w:rPr>
+          <w:color w:val="FF0000"/>
+        </w:rPr>
+        <w:t>The lab checkout is performed during the M/T lab session.</w:t>
+      </w:r>
     </w:p>
     <w:p>
       <w:r>
@@ -14080,15 +13119,7 @@
         </w:r>
       </w:hyperlink>
       <w:r>
-        <w:t xml:space="preserve"> (preferably version 2.0) to flash the .</w:t>
-      </w:r>
-      <w:proofErr w:type="spellStart"/>
-      <w:r>
-        <w:t>ino</w:t>
-      </w:r>
-      <w:proofErr w:type="spellEnd"/>
-      <w:r>
-        <w:t xml:space="preserve"> file provided in the starter files using the Arduino IDE. You will need the following dependencies to program the ESP8266, which we will show how to install:</w:t>
+        <w:t xml:space="preserve"> (preferably version 2.0) to flash the .ino file provided in the starter files using the Arduino IDE. You will need the following dependencies to program the ESP8266, which we will show how to install:</w:t>
       </w:r>
     </w:p>
     <w:p>
@@ -14165,21 +13196,12 @@
         </w:pBdr>
         <w:spacing w:after="0"/>
       </w:pPr>
-      <w:proofErr w:type="spellStart"/>
       <w:r>
         <w:rPr>
           <w:i/>
           <w:color w:val="000000"/>
         </w:rPr>
-        <w:t>PubSubClient</w:t>
-      </w:r>
-      <w:proofErr w:type="spellEnd"/>
-      <w:r>
-        <w:rPr>
-          <w:i/>
-          <w:color w:val="000000"/>
-        </w:rPr>
-        <w:t xml:space="preserve"> </w:t>
+        <w:t xml:space="preserve">PubSubClient </w:t>
       </w:r>
       <w:r>
         <w:rPr>
@@ -14213,21 +13235,7 @@
         <w:rPr>
           <w:color w:val="000000"/>
         </w:rPr>
-        <w:t xml:space="preserve">by Volodymyr </w:t>
-      </w:r>
-      <w:proofErr w:type="spellStart"/>
-      <w:r>
-        <w:rPr>
-          <w:color w:val="000000"/>
-        </w:rPr>
-        <w:t>Shymanskyy</w:t>
-      </w:r>
-      <w:proofErr w:type="spellEnd"/>
-      <w:r>
-        <w:rPr>
-          <w:color w:val="000000"/>
-        </w:rPr>
-        <w:t xml:space="preserve"> including dependencies.</w:t>
+        <w:t>by Volodymyr Shymanskyy including dependencies.</w:t>
       </w:r>
     </w:p>
     <w:p>
@@ -14433,35 +13441,7 @@
         <w:rPr>
           <w:color w:val="000000"/>
         </w:rPr>
-        <w:t>Install the MQTT Drivers: In the library manager tab, search for “</w:t>
-      </w:r>
-      <w:proofErr w:type="spellStart"/>
-      <w:r>
-        <w:rPr>
-          <w:color w:val="000000"/>
-        </w:rPr>
-        <w:t>pubsubclient</w:t>
-      </w:r>
-      <w:proofErr w:type="spellEnd"/>
-      <w:r>
-        <w:rPr>
-          <w:color w:val="000000"/>
-        </w:rPr>
-        <w:t xml:space="preserve">”, install the package called </w:t>
-      </w:r>
-      <w:proofErr w:type="spellStart"/>
-      <w:r>
-        <w:rPr>
-          <w:color w:val="000000"/>
-        </w:rPr>
-        <w:t>PubSubClient</w:t>
-      </w:r>
-      <w:proofErr w:type="spellEnd"/>
-      <w:r>
-        <w:rPr>
-          <w:color w:val="000000"/>
-        </w:rPr>
-        <w:t xml:space="preserve"> by Nick O’Leary.</w:t>
+        <w:t>Install the MQTT Drivers: In the library manager tab, search for “pubsubclient”, install the package called PubSubClient by Nick O’Leary.</w:t>
       </w:r>
     </w:p>
     <w:p>
@@ -14542,21 +13522,7 @@
         <w:rPr>
           <w:color w:val="000000"/>
         </w:rPr>
-        <w:t xml:space="preserve">Install the Blynk Driver: In the library manager tab, search for “Blynk”. Install the library titled Blynk by Volodymyr </w:t>
-      </w:r>
-      <w:proofErr w:type="spellStart"/>
-      <w:r>
-        <w:rPr>
-          <w:color w:val="000000"/>
-        </w:rPr>
-        <w:t>Shymanskyy</w:t>
-      </w:r>
-      <w:proofErr w:type="spellEnd"/>
-      <w:r>
-        <w:rPr>
-          <w:color w:val="000000"/>
-        </w:rPr>
-        <w:t>.</w:t>
+        <w:t>Install the Blynk Driver: In the library manager tab, search for “Blynk”. Install the library titled Blynk by Volodymyr Shymanskyy.</w:t>
       </w:r>
     </w:p>
     <w:p>
@@ -14643,21 +13609,7 @@
           <w:color w:val="000000"/>
         </w:rPr>
         <w:lastRenderedPageBreak/>
-        <w:t xml:space="preserve">the board, your pins may be loose. If the board fails to program, try rebuilding and flashing this board as a </w:t>
-      </w:r>
-      <w:proofErr w:type="spellStart"/>
-      <w:r>
-        <w:rPr>
-          <w:color w:val="000000"/>
-        </w:rPr>
-        <w:t>NodeMCU</w:t>
-      </w:r>
-      <w:proofErr w:type="spellEnd"/>
-      <w:r>
-        <w:rPr>
-          <w:color w:val="000000"/>
-        </w:rPr>
-        <w:t xml:space="preserve"> board.</w:t>
+        <w:t>the board, your pins may be loose. If the board fails to program, try rebuilding and flashing this board as a NodeMCU board.</w:t>
       </w:r>
     </w:p>
     <w:p>
@@ -14672,15 +13624,7 @@
     </w:p>
     <w:p>
       <w:r>
-        <w:t xml:space="preserve">There are more advanced monitors (such as </w:t>
-      </w:r>
-      <w:proofErr w:type="spellStart"/>
-      <w:r>
-        <w:t>MQTT_Explorer</w:t>
-      </w:r>
-      <w:proofErr w:type="spellEnd"/>
-      <w:r>
-        <w:t>) available if this homebrew tool is not adequate to debug an issue:</w:t>
+        <w:t>There are more advanced monitors (such as MQTT_Explorer) available if this homebrew tool is not adequate to debug an issue:</w:t>
       </w:r>
     </w:p>
     <w:p>
@@ -14777,15 +13721,7 @@
       </w:r>
       <w:proofErr w:type="gramEnd"/>
       <w:r>
-        <w:t xml:space="preserve">"Connection Lost: " + </w:t>
-      </w:r>
-      <w:proofErr w:type="spellStart"/>
-      <w:r>
-        <w:t>responseObject.errorMessage</w:t>
-      </w:r>
-      <w:proofErr w:type="spellEnd"/>
-      <w:r>
-        <w:t>);</w:t>
+        <w:t>"Connection Lost: " + responseObject.errorMessage);</w:t>
       </w:r>
     </w:p>
     <w:p>
@@ -14869,15 +13805,7 @@
     </w:p>
     <w:p>
       <w:r>
-        <w:t xml:space="preserve">If the MQTT monitors are not able help debug an issue, the next step is to look at the internet traffic between the MQTT Broker and the Web App or the TM4C. You will need to use a TCP/IP analysis tool such as </w:t>
-      </w:r>
-      <w:proofErr w:type="spellStart"/>
-      <w:r>
-        <w:t>WireShark</w:t>
-      </w:r>
-      <w:proofErr w:type="spellEnd"/>
-      <w:r>
-        <w:t xml:space="preserve">. You will need to know the IP address of the </w:t>
+        <w:t xml:space="preserve">If the MQTT monitors are not able help debug an issue, the next step is to look at the internet traffic between the MQTT Broker and the Web App or the TM4C. You will need to use a TCP/IP analysis tool such as WireShark. You will need to know the IP address of the </w:t>
       </w:r>
       <w:proofErr w:type="gramStart"/>
       <w:r>
@@ -14964,21 +13892,7 @@
         <w:rPr>
           <w:color w:val="000000"/>
         </w:rPr>
-        <w:t>The packet details are shown below. The subscribed data for this packet is “</w:t>
-      </w:r>
-      <w:proofErr w:type="spellStart"/>
-      <w:r>
-        <w:rPr>
-          <w:color w:val="000000"/>
-        </w:rPr>
-        <w:t>mcdermot</w:t>
-      </w:r>
-      <w:proofErr w:type="spellEnd"/>
-      <w:r>
-        <w:rPr>
-          <w:color w:val="000000"/>
-        </w:rPr>
-        <w:t>/b2w/mode 0”.</w:t>
+        <w:t>The packet details are shown below. The subscribed data for this packet is “mcdermot/b2w/mode 0”.</w:t>
       </w:r>
     </w:p>
     <w:p>
@@ -15137,21 +14051,7 @@
         <w:rPr>
           <w:color w:val="000000"/>
         </w:rPr>
-        <w:t xml:space="preserve">Refer to these three web pages for more details on how to use </w:t>
-      </w:r>
-      <w:proofErr w:type="spellStart"/>
-      <w:r>
-        <w:rPr>
-          <w:color w:val="000000"/>
-        </w:rPr>
-        <w:t>WireShark</w:t>
-      </w:r>
-      <w:proofErr w:type="spellEnd"/>
-      <w:r>
-        <w:rPr>
-          <w:color w:val="000000"/>
-        </w:rPr>
-        <w:t>.</w:t>
+        <w:t>Refer to these three web pages for more details on how to use WireShark.</w:t>
       </w:r>
     </w:p>
     <w:p>
@@ -15225,19 +14125,11 @@
           <w:u w:val="single"/>
         </w:rPr>
       </w:pPr>
-      <w:proofErr w:type="spellStart"/>
-      <w:r>
-        <w:rPr>
-          <w:color w:val="000000"/>
-        </w:rPr>
-        <w:t>WireShark</w:t>
-      </w:r>
-      <w:proofErr w:type="spellEnd"/>
-      <w:r>
-        <w:rPr>
-          <w:color w:val="000000"/>
-        </w:rPr>
-        <w:t xml:space="preserve"> - User Guide is </w:t>
+      <w:r>
+        <w:rPr>
+          <w:color w:val="000000"/>
+        </w:rPr>
+        <w:t xml:space="preserve">WireShark - User Guide is </w:t>
       </w:r>
       <w:hyperlink r:id="rId61">
         <w:r>
@@ -15267,20 +14159,12 @@
           <w:u w:val="single"/>
         </w:rPr>
       </w:pPr>
-      <w:proofErr w:type="spellStart"/>
       <w:r>
         <w:rPr>
           <w:color w:val="000000"/>
         </w:rPr>
         <w:lastRenderedPageBreak/>
-        <w:t>WireShark</w:t>
-      </w:r>
-      <w:proofErr w:type="spellEnd"/>
-      <w:r>
-        <w:rPr>
-          <w:color w:val="000000"/>
-        </w:rPr>
-        <w:t xml:space="preserve"> - YouTube tutorial is </w:t>
+        <w:t xml:space="preserve">WireShark - YouTube tutorial is </w:t>
       </w:r>
       <w:hyperlink r:id="rId62">
         <w:r>
@@ -15363,21 +14247,12 @@
         </w:pBdr>
         <w:spacing w:after="0"/>
       </w:pPr>
-      <w:proofErr w:type="spellStart"/>
-      <w:r>
-        <w:rPr>
-          <w:b/>
-          <w:color w:val="000000"/>
-        </w:rPr>
-        <w:t>MQTT.c</w:t>
-      </w:r>
-      <w:proofErr w:type="spellEnd"/>
-      <w:r>
-        <w:rPr>
-          <w:b/>
-          <w:color w:val="000000"/>
-        </w:rPr>
-        <w:t xml:space="preserve"> </w:t>
+      <w:r>
+        <w:rPr>
+          <w:b/>
+          <w:color w:val="000000"/>
+        </w:rPr>
+        <w:t xml:space="preserve">MQTT.c </w:t>
       </w:r>
       <w:r>
         <w:rPr>
@@ -15665,21 +14540,12 @@
           <w:color w:val="000000"/>
         </w:rPr>
       </w:pPr>
-      <w:proofErr w:type="spellStart"/>
-      <w:r>
-        <w:rPr>
-          <w:b/>
-          <w:color w:val="000000"/>
-        </w:rPr>
-        <w:t>MQTT.c</w:t>
-      </w:r>
-      <w:proofErr w:type="spellEnd"/>
-      <w:r>
-        <w:rPr>
-          <w:b/>
-          <w:color w:val="000000"/>
-        </w:rPr>
-        <w:t xml:space="preserve"> </w:t>
+      <w:r>
+        <w:rPr>
+          <w:b/>
+          <w:color w:val="000000"/>
+        </w:rPr>
+        <w:t xml:space="preserve">MQTT.c </w:t>
       </w:r>
       <w:r>
         <w:rPr>
@@ -15703,21 +14569,12 @@
         </w:pBdr>
         <w:spacing w:after="0"/>
       </w:pPr>
-      <w:proofErr w:type="spellStart"/>
-      <w:r>
-        <w:rPr>
-          <w:b/>
-          <w:color w:val="000000"/>
-        </w:rPr>
-        <w:t>UART.c</w:t>
-      </w:r>
-      <w:proofErr w:type="spellEnd"/>
-      <w:r>
-        <w:rPr>
-          <w:b/>
-          <w:color w:val="000000"/>
-        </w:rPr>
-        <w:t xml:space="preserve"> </w:t>
+      <w:r>
+        <w:rPr>
+          <w:b/>
+          <w:color w:val="000000"/>
+        </w:rPr>
+        <w:t xml:space="preserve">UART.c </w:t>
       </w:r>
       <w:r>
         <w:rPr>
@@ -15759,21 +14616,12 @@
           <w:color w:val="000000"/>
         </w:rPr>
       </w:pPr>
-      <w:proofErr w:type="spellStart"/>
-      <w:r>
-        <w:rPr>
-          <w:b/>
-          <w:color w:val="000000"/>
-        </w:rPr>
-        <w:t>Timers.c</w:t>
-      </w:r>
-      <w:proofErr w:type="spellEnd"/>
-      <w:r>
-        <w:rPr>
-          <w:b/>
-          <w:color w:val="000000"/>
-        </w:rPr>
-        <w:t xml:space="preserve"> </w:t>
+      <w:r>
+        <w:rPr>
+          <w:b/>
+          <w:color w:val="000000"/>
+        </w:rPr>
+        <w:t xml:space="preserve">Timers.c </w:t>
       </w:r>
       <w:r>
         <w:rPr>
@@ -15811,21 +14659,7 @@
           <w:color w:val="000000"/>
         </w:rPr>
         <w:tab/>
-        <w:t>is the 1ms (</w:t>
-      </w:r>
-      <w:proofErr w:type="spellStart"/>
-      <w:r>
-        <w:rPr>
-          <w:color w:val="000000"/>
-        </w:rPr>
-        <w:t>SysTick</w:t>
-      </w:r>
-      <w:proofErr w:type="spellEnd"/>
-      <w:r>
-        <w:rPr>
-          <w:color w:val="000000"/>
-        </w:rPr>
-        <w:t>) PIT (Programmable Interval Timer).</w:t>
+        <w:t>is the 1ms (SysTick) PIT (Programmable Interval Timer).</w:t>
       </w:r>
     </w:p>
     <w:p>
@@ -15962,21 +14796,7 @@
           <w:color w:val="000000"/>
         </w:rPr>
         <w:lastRenderedPageBreak/>
-        <w:t xml:space="preserve">Routines for setting up </w:t>
-      </w:r>
-      <w:proofErr w:type="spellStart"/>
-      <w:r>
-        <w:rPr>
-          <w:color w:val="000000"/>
-        </w:rPr>
-        <w:t>WiFi</w:t>
-      </w:r>
-      <w:proofErr w:type="spellEnd"/>
-      <w:r>
-        <w:rPr>
-          <w:color w:val="000000"/>
-        </w:rPr>
-        <w:t xml:space="preserve"> that looks for auth data from the </w:t>
+        <w:t xml:space="preserve">Routines for setting up WiFi that looks for auth data from the </w:t>
       </w:r>
       <w:proofErr w:type="gramStart"/>
       <w:r>
@@ -16131,21 +14951,7 @@
         <w:rPr>
           <w:color w:val="000000"/>
         </w:rPr>
-        <w:t xml:space="preserve"> is the </w:t>
-      </w:r>
-      <w:proofErr w:type="spellStart"/>
-      <w:r>
-        <w:rPr>
-          <w:color w:val="000000"/>
-        </w:rPr>
-        <w:t>entrypoint</w:t>
-      </w:r>
-      <w:proofErr w:type="spellEnd"/>
-      <w:r>
-        <w:rPr>
-          <w:color w:val="000000"/>
-        </w:rPr>
-        <w:t xml:space="preserve"> for the web application. Open this in your web browser.</w:t>
+        <w:t xml:space="preserve"> is the entrypoint for the web application. Open this in your web browser.</w:t>
       </w:r>
     </w:p>
     <w:p>

</xml_diff>